<commit_message>
Refined Functional Safety Concept
</commit_message>
<xml_diff>
--- a/Documents/03_FunctionalSafetyConcept_LaneAssistance.docx
+++ b/Documents/03_FunctionalSafetyConcept_LaneAssistance.docx
@@ -33,12 +33,12 @@
             <wp:extent cx="1141200" cy="1584000"/>
             <wp:effectExtent b="0" l="0" r="0" t="0"/>
             <wp:wrapSquare wrapText="bothSides" distB="0" distT="0" distL="114300" distR="114300"/>
-            <wp:docPr descr="C:\work\SVN\aswgoesspice\trunk\WG_A0_Process_management\documentation\templates\EB+Elektrobit_RGB_cropped.jpg" id="1" name="image1.jpg"/>
+            <wp:docPr descr="C:\work\SVN\aswgoesspice\trunk\WG_A0_Process_management\documentation\templates\EB+Elektrobit_RGB_cropped.jpg" id="1" name="image2.jpg"/>
             <a:graphic>
               <a:graphicData uri="http://schemas.openxmlformats.org/drawingml/2006/picture">
                 <pic:pic>
                   <pic:nvPicPr>
-                    <pic:cNvPr descr="C:\work\SVN\aswgoesspice\trunk\WG_A0_Process_management\documentation\templates\EB+Elektrobit_RGB_cropped.jpg" id="0" name="image1.jpg"/>
+                    <pic:cNvPr descr="C:\work\SVN\aswgoesspice\trunk\WG_A0_Process_management\documentation\templates\EB+Elektrobit_RGB_cropped.jpg" id="0" name="image2.jpg"/>
                     <pic:cNvPicPr preferRelativeResize="0"/>
                   </pic:nvPicPr>
                   <pic:blipFill>
@@ -75,12 +75,12 @@
             <wp:extent cx="1800225" cy="1895475"/>
             <wp:effectExtent b="0" l="0" r="0" t="0"/>
             <wp:wrapSquare wrapText="bothSides" distB="0" distT="0" distL="0" distR="0"/>
-            <wp:docPr id="2" name="image2.png"/>
+            <wp:docPr id="2" name="image1.png"/>
             <a:graphic>
               <a:graphicData uri="http://schemas.openxmlformats.org/drawingml/2006/picture">
                 <pic:pic>
                   <pic:nvPicPr>
-                    <pic:cNvPr id="0" name="image2.png"/>
+                    <pic:cNvPr id="0" name="image1.png"/>
                     <pic:cNvPicPr preferRelativeResize="0"/>
                   </pic:nvPicPr>
                   <pic:blipFill>
@@ -214,7 +214,7 @@
           <w:b w:val="1"/>
           <w:rtl w:val="0"/>
         </w:rPr>
-        <w:t xml:space="preserve">Document Version: 1.0</w:t>
+        <w:t xml:space="preserve">Document Version: 1.1</w:t>
       </w:r>
     </w:p>
     <w:p>
@@ -229,7 +229,7 @@
           <w:b w:val="1"/>
           <w:rtl w:val="0"/>
         </w:rPr>
-        <w:t xml:space="preserve">2019-03-28</w:t>
+        <w:t xml:space="preserve">2019-03-29</w:t>
       </w:r>
       <w:r>
         <w:rPr>
@@ -610,27 +610,12 @@
             </w:pPr>
             <w:r>
               <w:rPr>
-                <w:rtl w:val="0"/>
-              </w:rPr>
-            </w:r>
-          </w:p>
-        </w:tc>
-        <w:tc>
-          <w:tcPr/>
-          <w:p>
-            <w:pPr>
-              <w:widowControl w:val="0"/>
-              <w:spacing w:after="60" w:before="60" w:line="276" w:lineRule="auto"/>
-              <w:rPr>
                 <w:rFonts w:ascii="Calibri" w:cs="Calibri" w:eastAsia="Calibri" w:hAnsi="Calibri"/>
                 <w:sz w:val="22"/>
                 <w:szCs w:val="22"/>
-              </w:rPr>
-            </w:pPr>
-            <w:r>
-              <w:rPr>
-                <w:rtl w:val="0"/>
-              </w:rPr>
+                <w:rtl w:val="0"/>
+              </w:rPr>
+              <w:t xml:space="preserve">2019-03-29</w:t>
             </w:r>
           </w:p>
         </w:tc>
@@ -648,27 +633,58 @@
             </w:pPr>
             <w:r>
               <w:rPr>
-                <w:rtl w:val="0"/>
-              </w:rPr>
-            </w:r>
-          </w:p>
-        </w:tc>
-        <w:tc>
-          <w:tcPr/>
-          <w:p>
-            <w:pPr>
-              <w:widowControl w:val="0"/>
-              <w:spacing w:after="60" w:before="60" w:line="276" w:lineRule="auto"/>
-              <w:rPr>
                 <w:rFonts w:ascii="Calibri" w:cs="Calibri" w:eastAsia="Calibri" w:hAnsi="Calibri"/>
                 <w:sz w:val="22"/>
                 <w:szCs w:val="22"/>
-              </w:rPr>
-            </w:pPr>
-            <w:r>
-              <w:rPr>
-                <w:rtl w:val="0"/>
-              </w:rPr>
+                <w:rtl w:val="0"/>
+              </w:rPr>
+              <w:t xml:space="preserve">1.1</w:t>
+            </w:r>
+          </w:p>
+        </w:tc>
+        <w:tc>
+          <w:tcPr/>
+          <w:p>
+            <w:pPr>
+              <w:widowControl w:val="0"/>
+              <w:spacing w:after="60" w:before="60" w:line="276" w:lineRule="auto"/>
+              <w:rPr>
+                <w:rFonts w:ascii="Calibri" w:cs="Calibri" w:eastAsia="Calibri" w:hAnsi="Calibri"/>
+                <w:sz w:val="22"/>
+                <w:szCs w:val="22"/>
+              </w:rPr>
+            </w:pPr>
+            <w:r>
+              <w:rPr>
+                <w:rFonts w:ascii="Calibri" w:cs="Calibri" w:eastAsia="Calibri" w:hAnsi="Calibri"/>
+                <w:sz w:val="22"/>
+                <w:szCs w:val="22"/>
+                <w:rtl w:val="0"/>
+              </w:rPr>
+              <w:t xml:space="preserve">Sergey Morozov</w:t>
+            </w:r>
+          </w:p>
+        </w:tc>
+        <w:tc>
+          <w:tcPr/>
+          <w:p>
+            <w:pPr>
+              <w:widowControl w:val="0"/>
+              <w:spacing w:after="60" w:before="60" w:line="276" w:lineRule="auto"/>
+              <w:rPr>
+                <w:rFonts w:ascii="Calibri" w:cs="Calibri" w:eastAsia="Calibri" w:hAnsi="Calibri"/>
+                <w:sz w:val="22"/>
+                <w:szCs w:val="22"/>
+              </w:rPr>
+            </w:pPr>
+            <w:r>
+              <w:rPr>
+                <w:rFonts w:ascii="Calibri" w:cs="Calibri" w:eastAsia="Calibri" w:hAnsi="Calibri"/>
+                <w:sz w:val="22"/>
+                <w:szCs w:val="22"/>
+                <w:rtl w:val="0"/>
+              </w:rPr>
+              <w:t xml:space="preserve">Refined functional safety requirements</w:t>
             </w:r>
           </w:p>
         </w:tc>
@@ -2119,7 +2135,7 @@
         <w:pStyle w:val="Heading1"/>
         <w:rPr/>
       </w:pPr>
-      <w:bookmarkStart w:colFirst="0" w:colLast="0" w:name="_d9qt81y4i2ht" w:id="10"/>
+      <w:bookmarkStart w:colFirst="0" w:colLast="0" w:name="_7xw0o7ti6cp2" w:id="10"/>
       <w:bookmarkEnd w:id="10"/>
       <w:r>
         <w:rPr>
@@ -4290,7 +4306,7 @@
               <w:rPr>
                 <w:rtl w:val="0"/>
               </w:rPr>
-              <w:t xml:space="preserve">The lane keeping item shall ensure that the lane departure oscillating torque amplitude is below Max_Torque_Amplitude.</w:t>
+              <w:t xml:space="preserve">The lane keeping item (Electronic Power Steering ECU) shall ensure that the lane departure oscillating torque amplitude is below Max_Torque_Amplitude.</w:t>
             </w:r>
           </w:p>
         </w:tc>
@@ -4481,7 +4497,7 @@
               <w:rPr>
                 <w:rtl w:val="0"/>
               </w:rPr>
-              <w:t xml:space="preserve">The lane keeping item shall ensure that the lane departure oscillating torque frequency is below Max_Torque_Frequency.</w:t>
+              <w:t xml:space="preserve">The lane keeping item (Electronic Power Steering ECU) shall ensure that the lane departure oscillating torque frequency is below Max_Torque_Frequency.</w:t>
             </w:r>
           </w:p>
         </w:tc>
@@ -4982,6 +4998,16 @@
         <w:rPr>
           <w:rtl w:val="0"/>
         </w:rPr>
+      </w:r>
+    </w:p>
+    <w:p>
+      <w:pPr>
+        <w:rPr/>
+      </w:pPr>
+      <w:r>
+        <w:rPr>
+          <w:rtl w:val="0"/>
+        </w:rPr>
         <w:t xml:space="preserve">Lane Keeping Assistance (LKA) Requirements:</w:t>
       </w:r>
     </w:p>
@@ -5246,7 +5272,7 @@
               <w:rPr>
                 <w:rtl w:val="0"/>
               </w:rPr>
-              <w:t xml:space="preserve">The lane keeping item shall ensure that the lane keeping assistance torque is applied for only Max_Duration.</w:t>
+              <w:t xml:space="preserve">The lane keeping item (Electronic Power Steering ECU) shall ensure that the lane keeping assistance torque is applied for only Max_Duration.</w:t>
             </w:r>
           </w:p>
         </w:tc>
@@ -5953,7 +5979,7 @@
               <w:rPr>
                 <w:rtl w:val="0"/>
               </w:rPr>
-              <w:t xml:space="preserve">The lane keeping item shall ensure that the lane departure oscillating torque amplitude is below Max_Torque_Amplitude.</w:t>
+              <w:t xml:space="preserve">The lane keeping item (Electronic Power Steering ECU) shall ensure that the lane departure oscillating torque amplitude is below Max_Torque_Amplitude.</w:t>
             </w:r>
           </w:p>
         </w:tc>
@@ -6117,7 +6143,7 @@
               <w:rPr>
                 <w:rtl w:val="0"/>
               </w:rPr>
-              <w:t xml:space="preserve">The lane keeping item shall ensure that the lane departure oscillating torque frequency is below Max_Torque_Frequency.</w:t>
+              <w:t xml:space="preserve">The lane keeping item (Electronic Power Steering ECU) shall ensure that the lane departure oscillating torque frequency is below Max_Torque_Frequency.</w:t>
             </w:r>
           </w:p>
         </w:tc>
@@ -6281,7 +6307,7 @@
               <w:rPr>
                 <w:rtl w:val="0"/>
               </w:rPr>
-              <w:t xml:space="preserve">The lane keeping item shall ensure that the lane keeping assistance torque is applied for only Max_Duration.</w:t>
+              <w:t xml:space="preserve">The lane keeping item (Electronic Power Steering ECU) shall ensure that the lane keeping assistance torque is applied for only Max_Duration.</w:t>
             </w:r>
           </w:p>
         </w:tc>

</xml_diff>

<commit_message>
docs: Refined functional safety concept document for a lane assistance system (#11)
</commit_message>
<xml_diff>
--- a/Documents/03_FunctionalSafetyConcept_LaneAssistance.docx
+++ b/Documents/03_FunctionalSafetyConcept_LaneAssistance.docx
@@ -33,12 +33,12 @@
             <wp:extent cx="1141200" cy="1584000"/>
             <wp:effectExtent b="0" l="0" r="0" t="0"/>
             <wp:wrapSquare wrapText="bothSides" distB="0" distT="0" distL="114300" distR="114300"/>
-            <wp:docPr descr="C:\work\SVN\aswgoesspice\trunk\WG_A0_Process_management\documentation\templates\EB+Elektrobit_RGB_cropped.jpg" id="1" name="image1.jpg"/>
+            <wp:docPr descr="C:\work\SVN\aswgoesspice\trunk\WG_A0_Process_management\documentation\templates\EB+Elektrobit_RGB_cropped.jpg" id="1" name="image2.jpg"/>
             <a:graphic>
               <a:graphicData uri="http://schemas.openxmlformats.org/drawingml/2006/picture">
                 <pic:pic>
                   <pic:nvPicPr>
-                    <pic:cNvPr descr="C:\work\SVN\aswgoesspice\trunk\WG_A0_Process_management\documentation\templates\EB+Elektrobit_RGB_cropped.jpg" id="0" name="image1.jpg"/>
+                    <pic:cNvPr descr="C:\work\SVN\aswgoesspice\trunk\WG_A0_Process_management\documentation\templates\EB+Elektrobit_RGB_cropped.jpg" id="0" name="image2.jpg"/>
                     <pic:cNvPicPr preferRelativeResize="0"/>
                   </pic:nvPicPr>
                   <pic:blipFill>
@@ -75,12 +75,12 @@
             <wp:extent cx="1800225" cy="1895475"/>
             <wp:effectExtent b="0" l="0" r="0" t="0"/>
             <wp:wrapSquare wrapText="bothSides" distB="0" distT="0" distL="0" distR="0"/>
-            <wp:docPr id="2" name="image2.png"/>
+            <wp:docPr id="2" name="image1.png"/>
             <a:graphic>
               <a:graphicData uri="http://schemas.openxmlformats.org/drawingml/2006/picture">
                 <pic:pic>
                   <pic:nvPicPr>
-                    <pic:cNvPr id="0" name="image2.png"/>
+                    <pic:cNvPr id="0" name="image1.png"/>
                     <pic:cNvPicPr preferRelativeResize="0"/>
                   </pic:nvPicPr>
                   <pic:blipFill>
@@ -214,7 +214,7 @@
           <w:b w:val="1"/>
           <w:rtl w:val="0"/>
         </w:rPr>
-        <w:t xml:space="preserve">Document Version: 1.0</w:t>
+        <w:t xml:space="preserve">Document Version: 1.1</w:t>
       </w:r>
     </w:p>
     <w:p>
@@ -229,7 +229,7 @@
           <w:b w:val="1"/>
           <w:rtl w:val="0"/>
         </w:rPr>
-        <w:t xml:space="preserve">2019-03-28</w:t>
+        <w:t xml:space="preserve">2019-03-29</w:t>
       </w:r>
       <w:r>
         <w:rPr>
@@ -610,27 +610,12 @@
             </w:pPr>
             <w:r>
               <w:rPr>
-                <w:rtl w:val="0"/>
-              </w:rPr>
-            </w:r>
-          </w:p>
-        </w:tc>
-        <w:tc>
-          <w:tcPr/>
-          <w:p>
-            <w:pPr>
-              <w:widowControl w:val="0"/>
-              <w:spacing w:after="60" w:before="60" w:line="276" w:lineRule="auto"/>
-              <w:rPr>
                 <w:rFonts w:ascii="Calibri" w:cs="Calibri" w:eastAsia="Calibri" w:hAnsi="Calibri"/>
                 <w:sz w:val="22"/>
                 <w:szCs w:val="22"/>
-              </w:rPr>
-            </w:pPr>
-            <w:r>
-              <w:rPr>
-                <w:rtl w:val="0"/>
-              </w:rPr>
+                <w:rtl w:val="0"/>
+              </w:rPr>
+              <w:t xml:space="preserve">2019-03-29</w:t>
             </w:r>
           </w:p>
         </w:tc>
@@ -648,27 +633,58 @@
             </w:pPr>
             <w:r>
               <w:rPr>
-                <w:rtl w:val="0"/>
-              </w:rPr>
-            </w:r>
-          </w:p>
-        </w:tc>
-        <w:tc>
-          <w:tcPr/>
-          <w:p>
-            <w:pPr>
-              <w:widowControl w:val="0"/>
-              <w:spacing w:after="60" w:before="60" w:line="276" w:lineRule="auto"/>
-              <w:rPr>
                 <w:rFonts w:ascii="Calibri" w:cs="Calibri" w:eastAsia="Calibri" w:hAnsi="Calibri"/>
                 <w:sz w:val="22"/>
                 <w:szCs w:val="22"/>
-              </w:rPr>
-            </w:pPr>
-            <w:r>
-              <w:rPr>
-                <w:rtl w:val="0"/>
-              </w:rPr>
+                <w:rtl w:val="0"/>
+              </w:rPr>
+              <w:t xml:space="preserve">1.1</w:t>
+            </w:r>
+          </w:p>
+        </w:tc>
+        <w:tc>
+          <w:tcPr/>
+          <w:p>
+            <w:pPr>
+              <w:widowControl w:val="0"/>
+              <w:spacing w:after="60" w:before="60" w:line="276" w:lineRule="auto"/>
+              <w:rPr>
+                <w:rFonts w:ascii="Calibri" w:cs="Calibri" w:eastAsia="Calibri" w:hAnsi="Calibri"/>
+                <w:sz w:val="22"/>
+                <w:szCs w:val="22"/>
+              </w:rPr>
+            </w:pPr>
+            <w:r>
+              <w:rPr>
+                <w:rFonts w:ascii="Calibri" w:cs="Calibri" w:eastAsia="Calibri" w:hAnsi="Calibri"/>
+                <w:sz w:val="22"/>
+                <w:szCs w:val="22"/>
+                <w:rtl w:val="0"/>
+              </w:rPr>
+              <w:t xml:space="preserve">Sergey Morozov</w:t>
+            </w:r>
+          </w:p>
+        </w:tc>
+        <w:tc>
+          <w:tcPr/>
+          <w:p>
+            <w:pPr>
+              <w:widowControl w:val="0"/>
+              <w:spacing w:after="60" w:before="60" w:line="276" w:lineRule="auto"/>
+              <w:rPr>
+                <w:rFonts w:ascii="Calibri" w:cs="Calibri" w:eastAsia="Calibri" w:hAnsi="Calibri"/>
+                <w:sz w:val="22"/>
+                <w:szCs w:val="22"/>
+              </w:rPr>
+            </w:pPr>
+            <w:r>
+              <w:rPr>
+                <w:rFonts w:ascii="Calibri" w:cs="Calibri" w:eastAsia="Calibri" w:hAnsi="Calibri"/>
+                <w:sz w:val="22"/>
+                <w:szCs w:val="22"/>
+                <w:rtl w:val="0"/>
+              </w:rPr>
+              <w:t xml:space="preserve">Refined functional safety requirements</w:t>
             </w:r>
           </w:p>
         </w:tc>
@@ -2119,7 +2135,7 @@
         <w:pStyle w:val="Heading1"/>
         <w:rPr/>
       </w:pPr>
-      <w:bookmarkStart w:colFirst="0" w:colLast="0" w:name="_d9qt81y4i2ht" w:id="10"/>
+      <w:bookmarkStart w:colFirst="0" w:colLast="0" w:name="_7xw0o7ti6cp2" w:id="10"/>
       <w:bookmarkEnd w:id="10"/>
       <w:r>
         <w:rPr>
@@ -4290,7 +4306,7 @@
               <w:rPr>
                 <w:rtl w:val="0"/>
               </w:rPr>
-              <w:t xml:space="preserve">The lane keeping item shall ensure that the lane departure oscillating torque amplitude is below Max_Torque_Amplitude.</w:t>
+              <w:t xml:space="preserve">The lane keeping item (Electronic Power Steering ECU) shall ensure that the lane departure oscillating torque amplitude is below Max_Torque_Amplitude.</w:t>
             </w:r>
           </w:p>
         </w:tc>
@@ -4481,7 +4497,7 @@
               <w:rPr>
                 <w:rtl w:val="0"/>
               </w:rPr>
-              <w:t xml:space="preserve">The lane keeping item shall ensure that the lane departure oscillating torque frequency is below Max_Torque_Frequency.</w:t>
+              <w:t xml:space="preserve">The lane keeping item (Electronic Power Steering ECU) shall ensure that the lane departure oscillating torque frequency is below Max_Torque_Frequency.</w:t>
             </w:r>
           </w:p>
         </w:tc>
@@ -4982,6 +4998,16 @@
         <w:rPr>
           <w:rtl w:val="0"/>
         </w:rPr>
+      </w:r>
+    </w:p>
+    <w:p>
+      <w:pPr>
+        <w:rPr/>
+      </w:pPr>
+      <w:r>
+        <w:rPr>
+          <w:rtl w:val="0"/>
+        </w:rPr>
         <w:t xml:space="preserve">Lane Keeping Assistance (LKA) Requirements:</w:t>
       </w:r>
     </w:p>
@@ -5246,7 +5272,7 @@
               <w:rPr>
                 <w:rtl w:val="0"/>
               </w:rPr>
-              <w:t xml:space="preserve">The lane keeping item shall ensure that the lane keeping assistance torque is applied for only Max_Duration.</w:t>
+              <w:t xml:space="preserve">The lane keeping item (Electronic Power Steering ECU) shall ensure that the lane keeping assistance torque is applied for only Max_Duration.</w:t>
             </w:r>
           </w:p>
         </w:tc>
@@ -5953,7 +5979,7 @@
               <w:rPr>
                 <w:rtl w:val="0"/>
               </w:rPr>
-              <w:t xml:space="preserve">The lane keeping item shall ensure that the lane departure oscillating torque amplitude is below Max_Torque_Amplitude.</w:t>
+              <w:t xml:space="preserve">The lane keeping item (Electronic Power Steering ECU) shall ensure that the lane departure oscillating torque amplitude is below Max_Torque_Amplitude.</w:t>
             </w:r>
           </w:p>
         </w:tc>
@@ -6117,7 +6143,7 @@
               <w:rPr>
                 <w:rtl w:val="0"/>
               </w:rPr>
-              <w:t xml:space="preserve">The lane keeping item shall ensure that the lane departure oscillating torque frequency is below Max_Torque_Frequency.</w:t>
+              <w:t xml:space="preserve">The lane keeping item (Electronic Power Steering ECU) shall ensure that the lane departure oscillating torque frequency is below Max_Torque_Frequency.</w:t>
             </w:r>
           </w:p>
         </w:tc>
@@ -6281,7 +6307,7 @@
               <w:rPr>
                 <w:rtl w:val="0"/>
               </w:rPr>
-              <w:t xml:space="preserve">The lane keeping item shall ensure that the lane keeping assistance torque is applied for only Max_Duration.</w:t>
+              <w:t xml:space="preserve">The lane keeping item (Electronic Power Steering ECU) shall ensure that the lane keeping assistance torque is applied for only Max_Duration.</w:t>
             </w:r>
           </w:p>
         </w:tc>

</xml_diff>

<commit_message>
Revert "docs: Refined functional safety concept document for a lane assistance system (#11)"
This reverts commit 33d692546376988a5990400fb23821d2f3486f5d.
</commit_message>
<xml_diff>
--- a/Documents/03_FunctionalSafetyConcept_LaneAssistance.docx
+++ b/Documents/03_FunctionalSafetyConcept_LaneAssistance.docx
@@ -33,12 +33,12 @@
             <wp:extent cx="1141200" cy="1584000"/>
             <wp:effectExtent b="0" l="0" r="0" t="0"/>
             <wp:wrapSquare wrapText="bothSides" distB="0" distT="0" distL="114300" distR="114300"/>
-            <wp:docPr descr="C:\work\SVN\aswgoesspice\trunk\WG_A0_Process_management\documentation\templates\EB+Elektrobit_RGB_cropped.jpg" id="1" name="image2.jpg"/>
+            <wp:docPr descr="C:\work\SVN\aswgoesspice\trunk\WG_A0_Process_management\documentation\templates\EB+Elektrobit_RGB_cropped.jpg" id="1" name="image1.jpg"/>
             <a:graphic>
               <a:graphicData uri="http://schemas.openxmlformats.org/drawingml/2006/picture">
                 <pic:pic>
                   <pic:nvPicPr>
-                    <pic:cNvPr descr="C:\work\SVN\aswgoesspice\trunk\WG_A0_Process_management\documentation\templates\EB+Elektrobit_RGB_cropped.jpg" id="0" name="image2.jpg"/>
+                    <pic:cNvPr descr="C:\work\SVN\aswgoesspice\trunk\WG_A0_Process_management\documentation\templates\EB+Elektrobit_RGB_cropped.jpg" id="0" name="image1.jpg"/>
                     <pic:cNvPicPr preferRelativeResize="0"/>
                   </pic:nvPicPr>
                   <pic:blipFill>
@@ -75,12 +75,12 @@
             <wp:extent cx="1800225" cy="1895475"/>
             <wp:effectExtent b="0" l="0" r="0" t="0"/>
             <wp:wrapSquare wrapText="bothSides" distB="0" distT="0" distL="0" distR="0"/>
-            <wp:docPr id="2" name="image1.png"/>
+            <wp:docPr id="2" name="image2.png"/>
             <a:graphic>
               <a:graphicData uri="http://schemas.openxmlformats.org/drawingml/2006/picture">
                 <pic:pic>
                   <pic:nvPicPr>
-                    <pic:cNvPr id="0" name="image1.png"/>
+                    <pic:cNvPr id="0" name="image2.png"/>
                     <pic:cNvPicPr preferRelativeResize="0"/>
                   </pic:nvPicPr>
                   <pic:blipFill>
@@ -214,7 +214,7 @@
           <w:b w:val="1"/>
           <w:rtl w:val="0"/>
         </w:rPr>
-        <w:t xml:space="preserve">Document Version: 1.1</w:t>
+        <w:t xml:space="preserve">Document Version: 1.0</w:t>
       </w:r>
     </w:p>
     <w:p>
@@ -229,7 +229,7 @@
           <w:b w:val="1"/>
           <w:rtl w:val="0"/>
         </w:rPr>
-        <w:t xml:space="preserve">2019-03-29</w:t>
+        <w:t xml:space="preserve">2019-03-28</w:t>
       </w:r>
       <w:r>
         <w:rPr>
@@ -610,12 +610,27 @@
             </w:pPr>
             <w:r>
               <w:rPr>
+                <w:rtl w:val="0"/>
+              </w:rPr>
+            </w:r>
+          </w:p>
+        </w:tc>
+        <w:tc>
+          <w:tcPr/>
+          <w:p>
+            <w:pPr>
+              <w:widowControl w:val="0"/>
+              <w:spacing w:after="60" w:before="60" w:line="276" w:lineRule="auto"/>
+              <w:rPr>
                 <w:rFonts w:ascii="Calibri" w:cs="Calibri" w:eastAsia="Calibri" w:hAnsi="Calibri"/>
                 <w:sz w:val="22"/>
                 <w:szCs w:val="22"/>
-                <w:rtl w:val="0"/>
-              </w:rPr>
-              <w:t xml:space="preserve">2019-03-29</w:t>
+              </w:rPr>
+            </w:pPr>
+            <w:r>
+              <w:rPr>
+                <w:rtl w:val="0"/>
+              </w:rPr>
             </w:r>
           </w:p>
         </w:tc>
@@ -633,58 +648,27 @@
             </w:pPr>
             <w:r>
               <w:rPr>
+                <w:rtl w:val="0"/>
+              </w:rPr>
+            </w:r>
+          </w:p>
+        </w:tc>
+        <w:tc>
+          <w:tcPr/>
+          <w:p>
+            <w:pPr>
+              <w:widowControl w:val="0"/>
+              <w:spacing w:after="60" w:before="60" w:line="276" w:lineRule="auto"/>
+              <w:rPr>
                 <w:rFonts w:ascii="Calibri" w:cs="Calibri" w:eastAsia="Calibri" w:hAnsi="Calibri"/>
                 <w:sz w:val="22"/>
                 <w:szCs w:val="22"/>
-                <w:rtl w:val="0"/>
-              </w:rPr>
-              <w:t xml:space="preserve">1.1</w:t>
-            </w:r>
-          </w:p>
-        </w:tc>
-        <w:tc>
-          <w:tcPr/>
-          <w:p>
-            <w:pPr>
-              <w:widowControl w:val="0"/>
-              <w:spacing w:after="60" w:before="60" w:line="276" w:lineRule="auto"/>
-              <w:rPr>
-                <w:rFonts w:ascii="Calibri" w:cs="Calibri" w:eastAsia="Calibri" w:hAnsi="Calibri"/>
-                <w:sz w:val="22"/>
-                <w:szCs w:val="22"/>
-              </w:rPr>
-            </w:pPr>
-            <w:r>
-              <w:rPr>
-                <w:rFonts w:ascii="Calibri" w:cs="Calibri" w:eastAsia="Calibri" w:hAnsi="Calibri"/>
-                <w:sz w:val="22"/>
-                <w:szCs w:val="22"/>
-                <w:rtl w:val="0"/>
-              </w:rPr>
-              <w:t xml:space="preserve">Sergey Morozov</w:t>
-            </w:r>
-          </w:p>
-        </w:tc>
-        <w:tc>
-          <w:tcPr/>
-          <w:p>
-            <w:pPr>
-              <w:widowControl w:val="0"/>
-              <w:spacing w:after="60" w:before="60" w:line="276" w:lineRule="auto"/>
-              <w:rPr>
-                <w:rFonts w:ascii="Calibri" w:cs="Calibri" w:eastAsia="Calibri" w:hAnsi="Calibri"/>
-                <w:sz w:val="22"/>
-                <w:szCs w:val="22"/>
-              </w:rPr>
-            </w:pPr>
-            <w:r>
-              <w:rPr>
-                <w:rFonts w:ascii="Calibri" w:cs="Calibri" w:eastAsia="Calibri" w:hAnsi="Calibri"/>
-                <w:sz w:val="22"/>
-                <w:szCs w:val="22"/>
-                <w:rtl w:val="0"/>
-              </w:rPr>
-              <w:t xml:space="preserve">Refined functional safety requirements</w:t>
+              </w:rPr>
+            </w:pPr>
+            <w:r>
+              <w:rPr>
+                <w:rtl w:val="0"/>
+              </w:rPr>
             </w:r>
           </w:p>
         </w:tc>
@@ -2135,7 +2119,7 @@
         <w:pStyle w:val="Heading1"/>
         <w:rPr/>
       </w:pPr>
-      <w:bookmarkStart w:colFirst="0" w:colLast="0" w:name="_7xw0o7ti6cp2" w:id="10"/>
+      <w:bookmarkStart w:colFirst="0" w:colLast="0" w:name="_d9qt81y4i2ht" w:id="10"/>
       <w:bookmarkEnd w:id="10"/>
       <w:r>
         <w:rPr>
@@ -4306,7 +4290,7 @@
               <w:rPr>
                 <w:rtl w:val="0"/>
               </w:rPr>
-              <w:t xml:space="preserve">The lane keeping item (Electronic Power Steering ECU) shall ensure that the lane departure oscillating torque amplitude is below Max_Torque_Amplitude.</w:t>
+              <w:t xml:space="preserve">The lane keeping item shall ensure that the lane departure oscillating torque amplitude is below Max_Torque_Amplitude.</w:t>
             </w:r>
           </w:p>
         </w:tc>
@@ -4497,7 +4481,7 @@
               <w:rPr>
                 <w:rtl w:val="0"/>
               </w:rPr>
-              <w:t xml:space="preserve">The lane keeping item (Electronic Power Steering ECU) shall ensure that the lane departure oscillating torque frequency is below Max_Torque_Frequency.</w:t>
+              <w:t xml:space="preserve">The lane keeping item shall ensure that the lane departure oscillating torque frequency is below Max_Torque_Frequency.</w:t>
             </w:r>
           </w:p>
         </w:tc>
@@ -4998,16 +4982,6 @@
         <w:rPr>
           <w:rtl w:val="0"/>
         </w:rPr>
-      </w:r>
-    </w:p>
-    <w:p>
-      <w:pPr>
-        <w:rPr/>
-      </w:pPr>
-      <w:r>
-        <w:rPr>
-          <w:rtl w:val="0"/>
-        </w:rPr>
         <w:t xml:space="preserve">Lane Keeping Assistance (LKA) Requirements:</w:t>
       </w:r>
     </w:p>
@@ -5272,7 +5246,7 @@
               <w:rPr>
                 <w:rtl w:val="0"/>
               </w:rPr>
-              <w:t xml:space="preserve">The lane keeping item (Electronic Power Steering ECU) shall ensure that the lane keeping assistance torque is applied for only Max_Duration.</w:t>
+              <w:t xml:space="preserve">The lane keeping item shall ensure that the lane keeping assistance torque is applied for only Max_Duration.</w:t>
             </w:r>
           </w:p>
         </w:tc>
@@ -5979,7 +5953,7 @@
               <w:rPr>
                 <w:rtl w:val="0"/>
               </w:rPr>
-              <w:t xml:space="preserve">The lane keeping item (Electronic Power Steering ECU) shall ensure that the lane departure oscillating torque amplitude is below Max_Torque_Amplitude.</w:t>
+              <w:t xml:space="preserve">The lane keeping item shall ensure that the lane departure oscillating torque amplitude is below Max_Torque_Amplitude.</w:t>
             </w:r>
           </w:p>
         </w:tc>
@@ -6143,7 +6117,7 @@
               <w:rPr>
                 <w:rtl w:val="0"/>
               </w:rPr>
-              <w:t xml:space="preserve">The lane keeping item (Electronic Power Steering ECU) shall ensure that the lane departure oscillating torque frequency is below Max_Torque_Frequency.</w:t>
+              <w:t xml:space="preserve">The lane keeping item shall ensure that the lane departure oscillating torque frequency is below Max_Torque_Frequency.</w:t>
             </w:r>
           </w:p>
         </w:tc>
@@ -6307,7 +6281,7 @@
               <w:rPr>
                 <w:rtl w:val="0"/>
               </w:rPr>
-              <w:t xml:space="preserve">The lane keeping item (Electronic Power Steering ECU) shall ensure that the lane keeping assistance torque is applied for only Max_Duration.</w:t>
+              <w:t xml:space="preserve">The lane keeping item shall ensure that the lane keeping assistance torque is applied for only Max_Duration.</w:t>
             </w:r>
           </w:p>
         </w:tc>

</xml_diff>